<commit_message>
Modif template word constatation
</commit_message>
<xml_diff>
--- a/web/reporting/template/constatation/pv_de_constatation_avec_recu.docx
+++ b/web/reporting/template/constatation/pv_de_constatation_avec_recu.docx
@@ -6,7 +6,7 @@
       <w:tblPr>
         <w:tblStyle w:val="Grilledutableau"/>
         <w:tblW w:w="10745" w:type="dxa"/>
-        <w:tblInd w:w="-289" w:type="dxa"/>
+        <w:jc w:val="center"/>
         <w:tblBorders>
           <w:top w:val="none" w:sz="0" w:space="0" w:color="auto"/>
           <w:left w:val="none" w:sz="0" w:space="0" w:color="auto"/>
@@ -26,6 +26,7 @@
       <w:tr>
         <w:trPr>
           <w:trHeight w:val="267"/>
+          <w:jc w:val="center"/>
         </w:trPr>
         <w:tc>
           <w:tcPr>
@@ -48,6 +49,22 @@
                 <w:szCs w:val="16"/>
               </w:rPr>
               <w:t>DIRECTION GENERALE</w:t>
+            </w:r>
+            <w:r>
+              <w:rPr>
+                <w:rFonts w:ascii="Arial" w:hAnsi="Arial" w:cs="Arial"/>
+                <w:sz w:val="16"/>
+                <w:szCs w:val="16"/>
+              </w:rPr>
+              <w:t xml:space="preserve"> </w:t>
+            </w:r>
+            <w:r>
+              <w:rPr>
+                <w:rFonts w:ascii="Arial" w:hAnsi="Arial" w:cs="Arial"/>
+                <w:sz w:val="16"/>
+                <w:szCs w:val="16"/>
+              </w:rPr>
+              <w:t>DE</w:t>
             </w:r>
           </w:p>
         </w:tc>
@@ -98,6 +115,7 @@
       <w:tr>
         <w:trPr>
           <w:trHeight w:val="267"/>
+          <w:jc w:val="center"/>
         </w:trPr>
         <w:tc>
           <w:tcPr>
@@ -119,7 +137,23 @@
                 <w:sz w:val="16"/>
                 <w:szCs w:val="16"/>
               </w:rPr>
-              <w:t>DE LA</w:t>
+              <w:t>LA</w:t>
+            </w:r>
+            <w:r>
+              <w:rPr>
+                <w:rFonts w:ascii="Arial" w:hAnsi="Arial" w:cs="Arial"/>
+                <w:sz w:val="16"/>
+                <w:szCs w:val="16"/>
+              </w:rPr>
+              <w:t xml:space="preserve"> </w:t>
+            </w:r>
+            <w:r>
+              <w:rPr>
+                <w:rFonts w:ascii="Arial" w:hAnsi="Arial" w:cs="Arial"/>
+                <w:sz w:val="16"/>
+                <w:szCs w:val="16"/>
+              </w:rPr>
+              <w:t>SECURITE  ROUTIERE</w:t>
             </w:r>
           </w:p>
         </w:tc>
@@ -169,30 +203,13 @@
       <w:tr>
         <w:trPr>
           <w:trHeight w:val="267"/>
+          <w:jc w:val="center"/>
         </w:trPr>
         <w:tc>
           <w:tcPr>
             <w:tcW w:w="5075" w:type="dxa"/>
             <w:vAlign w:val="center"/>
           </w:tcPr>
-          <w:p>
-            <w:pPr>
-              <w:jc w:val="center"/>
-              <w:rPr>
-                <w:rFonts w:ascii="Arial" w:hAnsi="Arial" w:cs="Arial"/>
-                <w:sz w:val="16"/>
-                <w:szCs w:val="16"/>
-              </w:rPr>
-            </w:pPr>
-            <w:r>
-              <w:rPr>
-                <w:rFonts w:ascii="Arial" w:hAnsi="Arial" w:cs="Arial"/>
-                <w:sz w:val="16"/>
-                <w:szCs w:val="16"/>
-              </w:rPr>
-              <w:t>SECURITE  ROUTIERE</w:t>
-            </w:r>
-          </w:p>
           <w:p>
             <w:pPr>
               <w:jc w:val="center"/>
@@ -259,6 +276,7 @@
       <w:tr>
         <w:trPr>
           <w:trHeight w:val="267"/>
+          <w:jc w:val="center"/>
         </w:trPr>
         <w:tc>
           <w:tcPr>
@@ -357,6 +375,7 @@
       <w:tr>
         <w:trPr>
           <w:trHeight w:val="267"/>
+          <w:jc w:val="center"/>
         </w:trPr>
         <w:tc>
           <w:tcPr>
@@ -425,6 +444,9 @@
         </w:tc>
       </w:tr>
       <w:tr>
+        <w:trPr>
+          <w:jc w:val="center"/>
+        </w:trPr>
         <w:tc>
           <w:tcPr>
             <w:tcW w:w="5075" w:type="dxa"/>
@@ -543,6 +565,7 @@
       <w:tr>
         <w:trPr>
           <w:trHeight w:val="1078"/>
+          <w:jc w:val="center"/>
         </w:trPr>
         <w:tc>
           <w:tcPr>
@@ -571,7 +594,7 @@
               <mc:AlternateContent>
                 <mc:Choice Requires="wps">
                   <w:drawing>
-                    <wp:anchor distT="45720" distB="45720" distL="114300" distR="114300" simplePos="0" relativeHeight="251655680" behindDoc="0" locked="0" layoutInCell="1" allowOverlap="1" wp14:anchorId="7F6659AF" wp14:editId="2AD04FC6">
+                    <wp:anchor distT="45720" distB="45720" distL="114300" distR="114300" simplePos="0" relativeHeight="251657728" behindDoc="0" locked="0" layoutInCell="1" allowOverlap="1" wp14:anchorId="7F6659AF" wp14:editId="2AD04FC6">
                       <wp:simplePos x="0" y="0"/>
                       <wp:positionH relativeFrom="column">
                         <wp:posOffset>765810</wp:posOffset>
@@ -665,7 +688,7 @@
                       <v:stroke joinstyle="miter"/>
                       <v:path gradientshapeok="t" o:connecttype="rect"/>
                     </v:shapetype>
-                    <v:shape id="Zone de texte 2" o:spid="_x0000_s1026" type="#_x0000_t202" style="position:absolute;left:0;text-align:left;margin-left:60.3pt;margin-top:7pt;width:407.25pt;height:27pt;z-index:251655680;visibility:visible;mso-wrap-style:square;mso-width-percent:0;mso-height-percent:0;mso-wrap-distance-left:9pt;mso-wrap-distance-top:3.6pt;mso-wrap-distance-right:9pt;mso-wrap-distance-bottom:3.6pt;mso-position-horizontal:absolute;mso-position-horizontal-relative:text;mso-position-vertical:absolute;mso-position-vertical-relative:text;mso-width-percent:0;mso-height-percent:0;mso-width-relative:margin;mso-height-relative:margin;v-text-anchor:top" o:gfxdata="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">
+                    <v:shape id="Zone de texte 2" o:spid="_x0000_s1026" type="#_x0000_t202" style="position:absolute;left:0;text-align:left;margin-left:60.3pt;margin-top:7pt;width:407.25pt;height:27pt;z-index:251657728;visibility:visible;mso-wrap-style:square;mso-width-percent:0;mso-height-percent:0;mso-wrap-distance-left:9pt;mso-wrap-distance-top:3.6pt;mso-wrap-distance-right:9pt;mso-wrap-distance-bottom:3.6pt;mso-position-horizontal:absolute;mso-position-horizontal-relative:text;mso-position-vertical:absolute;mso-position-vertical-relative:text;mso-width-percent:0;mso-height-percent:0;mso-width-relative:margin;mso-height-relative:margin;v-text-anchor:top" o:gfxdata="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">
                       <v:textbox>
                         <w:txbxContent>
                           <w:p>
@@ -710,6 +733,7 @@
       <w:tr>
         <w:trPr>
           <w:trHeight w:val="142"/>
+          <w:jc w:val="center"/>
         </w:trPr>
         <w:tc>
           <w:tcPr>
@@ -772,6 +796,7 @@
       <w:tr>
         <w:trPr>
           <w:trHeight w:val="482"/>
+          <w:jc w:val="center"/>
         </w:trPr>
         <w:tc>
           <w:tcPr>
@@ -912,6 +937,7 @@
       <w:tr>
         <w:trPr>
           <w:trHeight w:val="482"/>
+          <w:jc w:val="center"/>
         </w:trPr>
         <w:tc>
           <w:tcPr>
@@ -4901,54 +4927,80 @@
       <w:tblPr>
         <w:tblStyle w:val="Grilledutableau"/>
         <w:tblW w:w="0" w:type="auto"/>
+        <w:tblBorders>
+          <w:top w:val="none" w:sz="0" w:space="0" w:color="auto"/>
+          <w:left w:val="none" w:sz="0" w:space="0" w:color="auto"/>
+          <w:bottom w:val="none" w:sz="0" w:space="0" w:color="auto"/>
+          <w:right w:val="none" w:sz="0" w:space="0" w:color="auto"/>
+          <w:insideH w:val="none" w:sz="0" w:space="0" w:color="auto"/>
+          <w:insideV w:val="none" w:sz="0" w:space="0" w:color="auto"/>
+        </w:tblBorders>
         <w:tblLook w:val="04A0" w:firstRow="1" w:lastRow="0" w:firstColumn="1" w:lastColumn="0" w:noHBand="0" w:noVBand="1"/>
       </w:tblPr>
       <w:tblGrid>
-        <w:gridCol w:w="3637"/>
-        <w:gridCol w:w="3637"/>
+        <w:gridCol w:w="5495"/>
+        <w:gridCol w:w="1779"/>
         <w:gridCol w:w="3638"/>
       </w:tblGrid>
       <w:tr>
         <w:tc>
           <w:tcPr>
-            <w:tcW w:w="3637" w:type="dxa"/>
-            <w:vAlign w:val="center"/>
-          </w:tcPr>
-          <w:p>
-            <w:pPr>
-              <w:jc w:val="center"/>
-              <w:rPr>
-                <w:rFonts w:ascii="Arial" w:hAnsi="Arial" w:cs="Arial"/>
-                <w:color w:val="000000"/>
-                <w:sz w:val="18"/>
-                <w:szCs w:val="18"/>
-              </w:rPr>
-            </w:pPr>
-            <w:r>
-              <w:rPr>
-                <w:rFonts w:ascii="Arial" w:hAnsi="Arial" w:cs="Arial"/>
-                <w:color w:val="000000"/>
-                <w:sz w:val="18"/>
-                <w:szCs w:val="18"/>
+            <w:tcW w:w="5495" w:type="dxa"/>
+            <w:vAlign w:val="center"/>
+          </w:tcPr>
+          <w:p>
+            <w:pPr>
+              <w:jc w:val="center"/>
+              <w:rPr>
+                <w:rFonts w:ascii="Arial" w:hAnsi="Arial" w:cs="Arial"/>
+                <w:color w:val="000000"/>
+                <w:sz w:val="16"/>
+                <w:szCs w:val="16"/>
+              </w:rPr>
+            </w:pPr>
+            <w:r>
+              <w:rPr>
+                <w:rFonts w:ascii="Arial" w:hAnsi="Arial" w:cs="Arial"/>
+                <w:color w:val="000000"/>
+                <w:sz w:val="16"/>
+                <w:szCs w:val="16"/>
               </w:rPr>
               <w:lastRenderedPageBreak/>
               <w:t>DIRECTION GENERALE</w:t>
             </w:r>
-          </w:p>
-        </w:tc>
-        <w:tc>
-          <w:tcPr>
-            <w:tcW w:w="3637" w:type="dxa"/>
-            <w:vAlign w:val="center"/>
-          </w:tcPr>
-          <w:p>
-            <w:pPr>
-              <w:jc w:val="center"/>
-              <w:rPr>
-                <w:rFonts w:ascii="Arial" w:hAnsi="Arial" w:cs="Arial"/>
-                <w:color w:val="000000"/>
-                <w:sz w:val="18"/>
-                <w:szCs w:val="18"/>
+            <w:r>
+              <w:rPr>
+                <w:rFonts w:ascii="Arial" w:hAnsi="Arial" w:cs="Arial"/>
+                <w:color w:val="000000"/>
+                <w:sz w:val="16"/>
+                <w:szCs w:val="16"/>
+              </w:rPr>
+              <w:t xml:space="preserve"> </w:t>
+            </w:r>
+            <w:r>
+              <w:rPr>
+                <w:rFonts w:ascii="Arial" w:hAnsi="Arial" w:cs="Arial"/>
+                <w:color w:val="000000"/>
+                <w:sz w:val="16"/>
+                <w:szCs w:val="16"/>
+              </w:rPr>
+              <w:t>DE</w:t>
+            </w:r>
+          </w:p>
+        </w:tc>
+        <w:tc>
+          <w:tcPr>
+            <w:tcW w:w="1779" w:type="dxa"/>
+            <w:vAlign w:val="center"/>
+          </w:tcPr>
+          <w:p>
+            <w:pPr>
+              <w:jc w:val="center"/>
+              <w:rPr>
+                <w:rFonts w:ascii="Arial" w:hAnsi="Arial" w:cs="Arial"/>
+                <w:color w:val="000000"/>
+                <w:sz w:val="16"/>
+                <w:szCs w:val="16"/>
               </w:rPr>
             </w:pPr>
           </w:p>
@@ -4964,16 +5016,16 @@
               <w:rPr>
                 <w:rFonts w:ascii="Arial" w:hAnsi="Arial" w:cs="Arial"/>
                 <w:color w:val="000000"/>
-                <w:sz w:val="18"/>
-                <w:szCs w:val="18"/>
-              </w:rPr>
-            </w:pPr>
-            <w:r>
-              <w:rPr>
-                <w:rFonts w:ascii="Arial" w:hAnsi="Arial" w:cs="Arial"/>
-                <w:b/>
-                <w:sz w:val="18"/>
-                <w:szCs w:val="18"/>
+                <w:sz w:val="16"/>
+                <w:szCs w:val="16"/>
+              </w:rPr>
+            </w:pPr>
+            <w:r>
+              <w:rPr>
+                <w:rFonts w:ascii="Arial" w:hAnsi="Arial" w:cs="Arial"/>
+                <w:b/>
+                <w:sz w:val="16"/>
+                <w:szCs w:val="16"/>
               </w:rPr>
               <w:t>REPOBLIKAN'I MADAGASIKARA</w:t>
             </w:r>
@@ -4983,43 +5035,61 @@
       <w:tr>
         <w:tc>
           <w:tcPr>
-            <w:tcW w:w="3637" w:type="dxa"/>
-            <w:vAlign w:val="center"/>
-          </w:tcPr>
-          <w:p>
-            <w:pPr>
-              <w:jc w:val="center"/>
-              <w:rPr>
-                <w:rFonts w:ascii="Arial" w:hAnsi="Arial" w:cs="Arial"/>
-                <w:color w:val="000000"/>
-                <w:sz w:val="18"/>
-                <w:szCs w:val="18"/>
-              </w:rPr>
-            </w:pPr>
-            <w:r>
-              <w:rPr>
-                <w:rFonts w:ascii="Arial" w:hAnsi="Arial" w:cs="Arial"/>
-                <w:color w:val="000000"/>
-                <w:sz w:val="18"/>
-                <w:szCs w:val="18"/>
-              </w:rPr>
-              <w:t>DE LA</w:t>
-            </w:r>
-          </w:p>
-        </w:tc>
-        <w:tc>
-          <w:tcPr>
-            <w:tcW w:w="3637" w:type="dxa"/>
-            <w:vAlign w:val="center"/>
-          </w:tcPr>
-          <w:p>
-            <w:pPr>
-              <w:jc w:val="center"/>
-              <w:rPr>
-                <w:rFonts w:ascii="Arial" w:hAnsi="Arial" w:cs="Arial"/>
-                <w:color w:val="000000"/>
-                <w:sz w:val="18"/>
-                <w:szCs w:val="18"/>
+            <w:tcW w:w="5495" w:type="dxa"/>
+            <w:vAlign w:val="center"/>
+          </w:tcPr>
+          <w:p>
+            <w:pPr>
+              <w:jc w:val="center"/>
+              <w:rPr>
+                <w:rFonts w:ascii="Arial" w:hAnsi="Arial" w:cs="Arial"/>
+                <w:color w:val="000000"/>
+                <w:sz w:val="16"/>
+                <w:szCs w:val="16"/>
+              </w:rPr>
+            </w:pPr>
+            <w:r>
+              <w:rPr>
+                <w:rFonts w:ascii="Arial" w:hAnsi="Arial" w:cs="Arial"/>
+                <w:color w:val="000000"/>
+                <w:sz w:val="16"/>
+                <w:szCs w:val="16"/>
+              </w:rPr>
+              <w:t>LA</w:t>
+            </w:r>
+            <w:r>
+              <w:rPr>
+                <w:rFonts w:ascii="Arial" w:hAnsi="Arial" w:cs="Arial"/>
+                <w:color w:val="000000"/>
+                <w:sz w:val="16"/>
+                <w:szCs w:val="16"/>
+              </w:rPr>
+              <w:t xml:space="preserve"> </w:t>
+            </w:r>
+            <w:r>
+              <w:rPr>
+                <w:rFonts w:ascii="Arial" w:hAnsi="Arial" w:cs="Arial"/>
+                <w:color w:val="000000"/>
+                <w:sz w:val="16"/>
+                <w:szCs w:val="16"/>
+              </w:rPr>
+              <w:t>SECURITE ROUTIERE</w:t>
+            </w:r>
+          </w:p>
+        </w:tc>
+        <w:tc>
+          <w:tcPr>
+            <w:tcW w:w="1779" w:type="dxa"/>
+            <w:vAlign w:val="center"/>
+          </w:tcPr>
+          <w:p>
+            <w:pPr>
+              <w:jc w:val="center"/>
+              <w:rPr>
+                <w:rFonts w:ascii="Arial" w:hAnsi="Arial" w:cs="Arial"/>
+                <w:color w:val="000000"/>
+                <w:sz w:val="16"/>
+                <w:szCs w:val="16"/>
               </w:rPr>
             </w:pPr>
           </w:p>
@@ -5035,8 +5105,8 @@
               <w:rPr>
                 <w:rFonts w:ascii="Arial" w:hAnsi="Arial" w:cs="Arial"/>
                 <w:color w:val="000000"/>
-                <w:sz w:val="18"/>
-                <w:szCs w:val="18"/>
+                <w:sz w:val="16"/>
+                <w:szCs w:val="16"/>
               </w:rPr>
             </w:pPr>
             <w:r>
@@ -5054,43 +5124,43 @@
       <w:tr>
         <w:tc>
           <w:tcPr>
-            <w:tcW w:w="3637" w:type="dxa"/>
-            <w:vAlign w:val="center"/>
-          </w:tcPr>
-          <w:p>
-            <w:pPr>
-              <w:jc w:val="center"/>
-              <w:rPr>
-                <w:rFonts w:ascii="Arial" w:hAnsi="Arial" w:cs="Arial"/>
-                <w:color w:val="000000"/>
-                <w:sz w:val="18"/>
-                <w:szCs w:val="18"/>
-              </w:rPr>
-            </w:pPr>
-            <w:r>
-              <w:rPr>
-                <w:rFonts w:ascii="Arial" w:hAnsi="Arial" w:cs="Arial"/>
-                <w:color w:val="000000"/>
-                <w:sz w:val="18"/>
-                <w:szCs w:val="18"/>
-              </w:rPr>
-              <w:t>SECURITE ROUTIERE</w:t>
-            </w:r>
-          </w:p>
-        </w:tc>
-        <w:tc>
-          <w:tcPr>
-            <w:tcW w:w="3637" w:type="dxa"/>
-            <w:vAlign w:val="center"/>
-          </w:tcPr>
-          <w:p>
-            <w:pPr>
-              <w:jc w:val="center"/>
-              <w:rPr>
-                <w:rFonts w:ascii="Arial" w:hAnsi="Arial" w:cs="Arial"/>
-                <w:color w:val="000000"/>
-                <w:sz w:val="18"/>
-                <w:szCs w:val="18"/>
+            <w:tcW w:w="5495" w:type="dxa"/>
+            <w:vAlign w:val="center"/>
+          </w:tcPr>
+          <w:p>
+            <w:pPr>
+              <w:jc w:val="center"/>
+              <w:rPr>
+                <w:rFonts w:ascii="Arial" w:hAnsi="Arial" w:cs="Arial"/>
+                <w:color w:val="000000"/>
+                <w:sz w:val="16"/>
+                <w:szCs w:val="16"/>
+              </w:rPr>
+            </w:pPr>
+            <w:r>
+              <w:rPr>
+                <w:rFonts w:ascii="Arial" w:hAnsi="Arial" w:cs="Arial"/>
+                <w:color w:val="000000"/>
+                <w:sz w:val="16"/>
+                <w:szCs w:val="16"/>
+              </w:rPr>
+              <w:t>-------------------------</w:t>
+            </w:r>
+          </w:p>
+        </w:tc>
+        <w:tc>
+          <w:tcPr>
+            <w:tcW w:w="1779" w:type="dxa"/>
+            <w:vAlign w:val="center"/>
+          </w:tcPr>
+          <w:p>
+            <w:pPr>
+              <w:jc w:val="center"/>
+              <w:rPr>
+                <w:rFonts w:ascii="Arial" w:hAnsi="Arial" w:cs="Arial"/>
+                <w:color w:val="000000"/>
+                <w:sz w:val="16"/>
+                <w:szCs w:val="16"/>
               </w:rPr>
             </w:pPr>
           </w:p>
@@ -5106,16 +5176,16 @@
               <w:rPr>
                 <w:rFonts w:ascii="Arial" w:hAnsi="Arial" w:cs="Arial"/>
                 <w:color w:val="000000"/>
-                <w:sz w:val="18"/>
-                <w:szCs w:val="18"/>
-              </w:rPr>
-            </w:pPr>
-            <w:r>
-              <w:rPr>
-                <w:rFonts w:ascii="Arial" w:hAnsi="Arial" w:cs="Arial"/>
-                <w:color w:val="000000"/>
-                <w:sz w:val="18"/>
-                <w:szCs w:val="18"/>
+                <w:sz w:val="16"/>
+                <w:szCs w:val="16"/>
+              </w:rPr>
+            </w:pPr>
+            <w:r>
+              <w:rPr>
+                <w:rFonts w:ascii="Arial" w:hAnsi="Arial" w:cs="Arial"/>
+                <w:color w:val="000000"/>
+                <w:sz w:val="16"/>
+                <w:szCs w:val="16"/>
               </w:rPr>
               <w:t>----------------------</w:t>
             </w:r>
@@ -5125,43 +5195,61 @@
       <w:tr>
         <w:tc>
           <w:tcPr>
-            <w:tcW w:w="3637" w:type="dxa"/>
-            <w:vAlign w:val="center"/>
-          </w:tcPr>
-          <w:p>
-            <w:pPr>
-              <w:jc w:val="center"/>
-              <w:rPr>
-                <w:rFonts w:ascii="Arial" w:hAnsi="Arial" w:cs="Arial"/>
-                <w:color w:val="000000"/>
-                <w:sz w:val="18"/>
-                <w:szCs w:val="18"/>
-              </w:rPr>
-            </w:pPr>
-            <w:r>
-              <w:rPr>
-                <w:rFonts w:ascii="Arial" w:hAnsi="Arial" w:cs="Arial"/>
-                <w:color w:val="000000"/>
-                <w:sz w:val="18"/>
-                <w:szCs w:val="18"/>
-              </w:rPr>
-              <w:t>-------------------------</w:t>
-            </w:r>
-          </w:p>
-        </w:tc>
-        <w:tc>
-          <w:tcPr>
-            <w:tcW w:w="3637" w:type="dxa"/>
-            <w:vAlign w:val="center"/>
-          </w:tcPr>
-          <w:p>
-            <w:pPr>
-              <w:jc w:val="center"/>
-              <w:rPr>
-                <w:rFonts w:ascii="Arial" w:hAnsi="Arial" w:cs="Arial"/>
-                <w:color w:val="000000"/>
-                <w:sz w:val="18"/>
-                <w:szCs w:val="18"/>
+            <w:tcW w:w="5495" w:type="dxa"/>
+            <w:vAlign w:val="center"/>
+          </w:tcPr>
+          <w:p>
+            <w:pPr>
+              <w:jc w:val="center"/>
+              <w:rPr>
+                <w:rFonts w:ascii="Arial" w:hAnsi="Arial" w:cs="Arial"/>
+                <w:sz w:val="16"/>
+                <w:szCs w:val="16"/>
+              </w:rPr>
+            </w:pPr>
+            <w:r>
+              <w:rPr>
+                <w:rFonts w:ascii="Arial" w:hAnsi="Arial" w:cs="Arial"/>
+                <w:sz w:val="16"/>
+                <w:szCs w:val="16"/>
+              </w:rPr>
+              <w:t>CENTRE DE RECEPTION TEHNIQUE</w:t>
+            </w:r>
+          </w:p>
+          <w:p>
+            <w:pPr>
+              <w:jc w:val="center"/>
+              <w:rPr>
+                <w:rFonts w:ascii="Arial" w:hAnsi="Arial" w:cs="Arial"/>
+                <w:color w:val="000000"/>
+                <w:sz w:val="16"/>
+                <w:szCs w:val="16"/>
+              </w:rPr>
+            </w:pPr>
+            <w:r>
+              <w:rPr>
+                <w:rFonts w:ascii="Arial" w:hAnsi="Arial" w:cs="Arial"/>
+                <w:color w:val="000000"/>
+                <w:sz w:val="16"/>
+                <w:szCs w:val="16"/>
+              </w:rPr>
+              <w:t>DES VEHICULES</w:t>
+            </w:r>
+          </w:p>
+        </w:tc>
+        <w:tc>
+          <w:tcPr>
+            <w:tcW w:w="1779" w:type="dxa"/>
+            <w:vAlign w:val="center"/>
+          </w:tcPr>
+          <w:p>
+            <w:pPr>
+              <w:jc w:val="center"/>
+              <w:rPr>
+                <w:rFonts w:ascii="Arial" w:hAnsi="Arial" w:cs="Arial"/>
+                <w:color w:val="000000"/>
+                <w:sz w:val="16"/>
+                <w:szCs w:val="16"/>
               </w:rPr>
             </w:pPr>
           </w:p>
@@ -5177,71 +5265,55 @@
               <w:rPr>
                 <w:rFonts w:ascii="Arial" w:hAnsi="Arial" w:cs="Arial"/>
                 <w:color w:val="000000"/>
-                <w:sz w:val="18"/>
-                <w:szCs w:val="18"/>
-              </w:rPr>
-            </w:pPr>
+                <w:sz w:val="16"/>
+                <w:szCs w:val="16"/>
+              </w:rPr>
+            </w:pPr>
+            <w:bookmarkStart w:id="1" w:name="_GoBack"/>
+            <w:bookmarkEnd w:id="1"/>
           </w:p>
         </w:tc>
       </w:tr>
       <w:tr>
         <w:tc>
           <w:tcPr>
-            <w:tcW w:w="3637" w:type="dxa"/>
-            <w:vAlign w:val="center"/>
-          </w:tcPr>
-          <w:p>
-            <w:pPr>
-              <w:jc w:val="center"/>
-              <w:rPr>
-                <w:rFonts w:ascii="Arial" w:hAnsi="Arial" w:cs="Arial"/>
-                <w:sz w:val="18"/>
-                <w:szCs w:val="18"/>
-              </w:rPr>
-            </w:pPr>
-            <w:r>
-              <w:rPr>
-                <w:rFonts w:ascii="Arial" w:hAnsi="Arial" w:cs="Arial"/>
-                <w:sz w:val="18"/>
-                <w:szCs w:val="18"/>
-              </w:rPr>
-              <w:t>CENTRE DE RECEPTION TEHNIQUE</w:t>
-            </w:r>
-          </w:p>
-          <w:p>
-            <w:pPr>
-              <w:jc w:val="center"/>
-              <w:rPr>
-                <w:rFonts w:ascii="Arial" w:hAnsi="Arial" w:cs="Arial"/>
-                <w:color w:val="000000"/>
-                <w:sz w:val="18"/>
-                <w:szCs w:val="18"/>
-              </w:rPr>
-            </w:pPr>
-            <w:r>
-              <w:rPr>
-                <w:rFonts w:ascii="Arial" w:hAnsi="Arial" w:cs="Arial"/>
-                <w:color w:val="000000"/>
-                <w:sz w:val="18"/>
-                <w:szCs w:val="18"/>
-              </w:rPr>
-              <w:t>DES VEHICULES</w:t>
-            </w:r>
-          </w:p>
-        </w:tc>
-        <w:tc>
-          <w:tcPr>
-            <w:tcW w:w="3637" w:type="dxa"/>
-            <w:vAlign w:val="center"/>
-          </w:tcPr>
-          <w:p>
-            <w:pPr>
-              <w:jc w:val="center"/>
-              <w:rPr>
-                <w:rFonts w:ascii="Arial" w:hAnsi="Arial" w:cs="Arial"/>
-                <w:color w:val="000000"/>
-                <w:sz w:val="18"/>
-                <w:szCs w:val="18"/>
+            <w:tcW w:w="5495" w:type="dxa"/>
+            <w:vAlign w:val="center"/>
+          </w:tcPr>
+          <w:p>
+            <w:pPr>
+              <w:jc w:val="center"/>
+              <w:rPr>
+                <w:rFonts w:ascii="Arial" w:hAnsi="Arial" w:cs="Arial"/>
+                <w:color w:val="000000"/>
+                <w:sz w:val="16"/>
+                <w:szCs w:val="16"/>
+              </w:rPr>
+            </w:pPr>
+            <w:r>
+              <w:rPr>
+                <w:rFonts w:ascii="Arial" w:hAnsi="Arial" w:cs="Arial"/>
+                <w:color w:val="000000"/>
+                <w:sz w:val="16"/>
+                <w:szCs w:val="16"/>
+              </w:rPr>
+              <w:t>------------------------</w:t>
+            </w:r>
+          </w:p>
+        </w:tc>
+        <w:tc>
+          <w:tcPr>
+            <w:tcW w:w="1779" w:type="dxa"/>
+            <w:vAlign w:val="center"/>
+          </w:tcPr>
+          <w:p>
+            <w:pPr>
+              <w:jc w:val="center"/>
+              <w:rPr>
+                <w:rFonts w:ascii="Arial" w:hAnsi="Arial" w:cs="Arial"/>
+                <w:color w:val="000000"/>
+                <w:sz w:val="16"/>
+                <w:szCs w:val="16"/>
               </w:rPr>
             </w:pPr>
           </w:p>
@@ -5257,8 +5329,8 @@
               <w:rPr>
                 <w:rFonts w:ascii="Arial" w:hAnsi="Arial" w:cs="Arial"/>
                 <w:color w:val="000000"/>
-                <w:sz w:val="18"/>
-                <w:szCs w:val="18"/>
+                <w:sz w:val="16"/>
+                <w:szCs w:val="16"/>
               </w:rPr>
             </w:pPr>
           </w:p>
@@ -5267,86 +5339,24 @@
       <w:tr>
         <w:tc>
           <w:tcPr>
-            <w:tcW w:w="3637" w:type="dxa"/>
-            <w:vAlign w:val="center"/>
-          </w:tcPr>
-          <w:p>
-            <w:pPr>
-              <w:jc w:val="center"/>
-              <w:rPr>
-                <w:rFonts w:ascii="Arial" w:hAnsi="Arial" w:cs="Arial"/>
-                <w:color w:val="000000"/>
-                <w:sz w:val="18"/>
-                <w:szCs w:val="18"/>
-              </w:rPr>
-            </w:pPr>
-            <w:r>
-              <w:rPr>
-                <w:rFonts w:ascii="Arial" w:hAnsi="Arial" w:cs="Arial"/>
-                <w:color w:val="000000"/>
-                <w:sz w:val="18"/>
-                <w:szCs w:val="18"/>
-              </w:rPr>
-              <w:t>------------------------</w:t>
-            </w:r>
-          </w:p>
-        </w:tc>
-        <w:tc>
-          <w:tcPr>
-            <w:tcW w:w="3637" w:type="dxa"/>
-            <w:vAlign w:val="center"/>
-          </w:tcPr>
-          <w:p>
-            <w:pPr>
-              <w:jc w:val="center"/>
-              <w:rPr>
-                <w:rFonts w:ascii="Arial" w:hAnsi="Arial" w:cs="Arial"/>
-                <w:color w:val="000000"/>
-                <w:sz w:val="18"/>
-                <w:szCs w:val="18"/>
-              </w:rPr>
-            </w:pPr>
-          </w:p>
-        </w:tc>
-        <w:tc>
-          <w:tcPr>
-            <w:tcW w:w="3638" w:type="dxa"/>
-            <w:vAlign w:val="center"/>
-          </w:tcPr>
-          <w:p>
-            <w:pPr>
-              <w:jc w:val="center"/>
-              <w:rPr>
-                <w:rFonts w:ascii="Arial" w:hAnsi="Arial" w:cs="Arial"/>
-                <w:color w:val="000000"/>
-                <w:sz w:val="18"/>
-                <w:szCs w:val="18"/>
-              </w:rPr>
-            </w:pPr>
-          </w:p>
-        </w:tc>
-      </w:tr>
-      <w:tr>
-        <w:tc>
-          <w:tcPr>
-            <w:tcW w:w="3637" w:type="dxa"/>
-            <w:vAlign w:val="center"/>
-          </w:tcPr>
-          <w:p>
-            <w:pPr>
-              <w:jc w:val="center"/>
-              <w:rPr>
-                <w:rFonts w:ascii="Arial" w:hAnsi="Arial" w:cs="Arial"/>
-                <w:b/>
-                <w:sz w:val="18"/>
-                <w:szCs w:val="18"/>
-              </w:rPr>
-            </w:pPr>
-            <w:r>
-              <w:rPr>
-                <w:rFonts w:ascii="Arial" w:hAnsi="Arial" w:cs="Arial"/>
-                <w:sz w:val="18"/>
-                <w:szCs w:val="18"/>
+            <w:tcW w:w="5495" w:type="dxa"/>
+            <w:vAlign w:val="center"/>
+          </w:tcPr>
+          <w:p>
+            <w:pPr>
+              <w:jc w:val="center"/>
+              <w:rPr>
+                <w:rFonts w:ascii="Arial" w:hAnsi="Arial" w:cs="Arial"/>
+                <w:b/>
+                <w:sz w:val="16"/>
+                <w:szCs w:val="16"/>
+              </w:rPr>
+            </w:pPr>
+            <w:r>
+              <w:rPr>
+                <w:rFonts w:ascii="Arial" w:hAnsi="Arial" w:cs="Arial"/>
+                <w:sz w:val="16"/>
+                <w:szCs w:val="16"/>
               </w:rPr>
               <w:t xml:space="preserve">CENTRE </w:t>
             </w:r>
@@ -5354,8 +5364,8 @@
               <w:rPr>
                 <w:rFonts w:ascii="Arial" w:hAnsi="Arial" w:cs="Arial"/>
                 <w:b/>
-                <w:sz w:val="18"/>
-                <w:szCs w:val="18"/>
+                <w:sz w:val="16"/>
+                <w:szCs w:val="16"/>
               </w:rPr>
               <w:t>${centre}</w:t>
             </w:r>
@@ -5366,8 +5376,8 @@
               <w:rPr>
                 <w:rFonts w:ascii="Arial" w:hAnsi="Arial" w:cs="Arial"/>
                 <w:color w:val="000000"/>
-                <w:sz w:val="18"/>
-                <w:szCs w:val="18"/>
+                <w:sz w:val="16"/>
+                <w:szCs w:val="16"/>
               </w:rPr>
             </w:pPr>
             <w:r>
@@ -5423,17 +5433,17 @@
         </w:tc>
         <w:tc>
           <w:tcPr>
-            <w:tcW w:w="3637" w:type="dxa"/>
-            <w:vAlign w:val="center"/>
-          </w:tcPr>
-          <w:p>
-            <w:pPr>
-              <w:jc w:val="center"/>
-              <w:rPr>
-                <w:rFonts w:ascii="Arial" w:hAnsi="Arial" w:cs="Arial"/>
-                <w:color w:val="000000"/>
-                <w:sz w:val="18"/>
-                <w:szCs w:val="18"/>
+            <w:tcW w:w="1779" w:type="dxa"/>
+            <w:vAlign w:val="center"/>
+          </w:tcPr>
+          <w:p>
+            <w:pPr>
+              <w:jc w:val="center"/>
+              <w:rPr>
+                <w:rFonts w:ascii="Arial" w:hAnsi="Arial" w:cs="Arial"/>
+                <w:color w:val="000000"/>
+                <w:sz w:val="16"/>
+                <w:szCs w:val="16"/>
               </w:rPr>
             </w:pPr>
           </w:p>
@@ -5449,37 +5459,85 @@
               <w:rPr>
                 <w:rFonts w:ascii="Arial" w:hAnsi="Arial" w:cs="Arial"/>
                 <w:color w:val="000000"/>
-                <w:sz w:val="18"/>
-                <w:szCs w:val="18"/>
+                <w:sz w:val="16"/>
+                <w:szCs w:val="16"/>
+              </w:rPr>
+            </w:pPr>
+          </w:p>
+        </w:tc>
+      </w:tr>
+      <w:tr>
+        <w:tc>
+          <w:tcPr>
+            <w:tcW w:w="5495" w:type="dxa"/>
+            <w:vAlign w:val="center"/>
+          </w:tcPr>
+          <w:p>
+            <w:pPr>
+              <w:pStyle w:val="Pieddepage"/>
+              <w:jc w:val="center"/>
+              <w:rPr>
+                <w:rFonts w:ascii="Arial" w:hAnsi="Arial" w:cs="Arial"/>
+                <w:sz w:val="16"/>
+                <w:szCs w:val="16"/>
+              </w:rPr>
+            </w:pPr>
+            <w:r>
+              <w:rPr>
+                <w:rFonts w:ascii="Arial" w:hAnsi="Arial" w:cs="Arial"/>
+                <w:sz w:val="16"/>
+                <w:szCs w:val="16"/>
+              </w:rPr>
+              <w:t>NIF : 4001 089525 STAT : 71102 11 2006 0 043 19</w:t>
+            </w:r>
+          </w:p>
+          <w:p>
+            <w:pPr>
+              <w:jc w:val="center"/>
+              <w:rPr>
+                <w:rFonts w:ascii="Arial" w:hAnsi="Arial" w:cs="Arial"/>
+                <w:sz w:val="16"/>
+                <w:szCs w:val="16"/>
+              </w:rPr>
+            </w:pPr>
+          </w:p>
+        </w:tc>
+        <w:tc>
+          <w:tcPr>
+            <w:tcW w:w="1779" w:type="dxa"/>
+            <w:vAlign w:val="center"/>
+          </w:tcPr>
+          <w:p>
+            <w:pPr>
+              <w:jc w:val="center"/>
+              <w:rPr>
+                <w:rFonts w:ascii="Arial" w:hAnsi="Arial" w:cs="Arial"/>
+                <w:color w:val="000000"/>
+                <w:sz w:val="16"/>
+                <w:szCs w:val="16"/>
+              </w:rPr>
+            </w:pPr>
+          </w:p>
+        </w:tc>
+        <w:tc>
+          <w:tcPr>
+            <w:tcW w:w="3638" w:type="dxa"/>
+            <w:vAlign w:val="center"/>
+          </w:tcPr>
+          <w:p>
+            <w:pPr>
+              <w:jc w:val="center"/>
+              <w:rPr>
+                <w:rFonts w:ascii="Arial" w:hAnsi="Arial" w:cs="Arial"/>
+                <w:color w:val="000000"/>
+                <w:sz w:val="16"/>
+                <w:szCs w:val="16"/>
               </w:rPr>
             </w:pPr>
           </w:p>
         </w:tc>
       </w:tr>
     </w:tbl>
-    <w:p>
-      <w:pPr>
-        <w:pStyle w:val="Pieddepage"/>
-        <w:rPr>
-          <w:sz w:val="16"/>
-          <w:szCs w:val="16"/>
-        </w:rPr>
-      </w:pPr>
-      <w:r>
-        <w:rPr>
-          <w:sz w:val="16"/>
-          <w:szCs w:val="16"/>
-        </w:rPr>
-        <w:t>NIF : 4001 089525 STAT : 71102 11 2006 0 043 19</w:t>
-      </w:r>
-    </w:p>
-    <w:p>
-      <w:pPr>
-        <w:rPr>
-          <w:color w:val="000000"/>
-        </w:rPr>
-      </w:pPr>
-    </w:p>
     <w:p>
       <w:pPr>
         <w:jc w:val="center"/>
@@ -6475,50 +6533,50 @@
         <w:tblLook w:val="04A0" w:firstRow="1" w:lastRow="0" w:firstColumn="1" w:lastColumn="0" w:noHBand="0" w:noVBand="1"/>
       </w:tblPr>
       <w:tblGrid>
-        <w:gridCol w:w="3637"/>
-        <w:gridCol w:w="3637"/>
+        <w:gridCol w:w="5495"/>
+        <w:gridCol w:w="1779"/>
         <w:gridCol w:w="3638"/>
       </w:tblGrid>
       <w:tr>
         <w:tc>
           <w:tcPr>
-            <w:tcW w:w="3637" w:type="dxa"/>
-            <w:vAlign w:val="center"/>
-          </w:tcPr>
-          <w:p>
-            <w:pPr>
-              <w:jc w:val="center"/>
-              <w:rPr>
-                <w:rFonts w:ascii="Arial" w:hAnsi="Arial" w:cs="Arial"/>
-                <w:color w:val="000000"/>
-                <w:sz w:val="18"/>
-                <w:szCs w:val="18"/>
-              </w:rPr>
-            </w:pPr>
-            <w:r>
-              <w:rPr>
-                <w:rFonts w:ascii="Arial" w:hAnsi="Arial" w:cs="Arial"/>
-                <w:color w:val="000000"/>
-                <w:sz w:val="18"/>
-                <w:szCs w:val="18"/>
-              </w:rPr>
-              <w:t>DIRECTION GENERALE</w:t>
-            </w:r>
-          </w:p>
-        </w:tc>
-        <w:tc>
-          <w:tcPr>
-            <w:tcW w:w="3637" w:type="dxa"/>
-            <w:vAlign w:val="center"/>
-          </w:tcPr>
-          <w:p>
-            <w:pPr>
-              <w:jc w:val="center"/>
-              <w:rPr>
-                <w:rFonts w:ascii="Arial" w:hAnsi="Arial" w:cs="Arial"/>
-                <w:color w:val="000000"/>
-                <w:sz w:val="18"/>
-                <w:szCs w:val="18"/>
+            <w:tcW w:w="5495" w:type="dxa"/>
+            <w:vAlign w:val="center"/>
+          </w:tcPr>
+          <w:p>
+            <w:pPr>
+              <w:jc w:val="center"/>
+              <w:rPr>
+                <w:rFonts w:ascii="Arial" w:hAnsi="Arial" w:cs="Arial"/>
+                <w:color w:val="000000"/>
+                <w:sz w:val="16"/>
+                <w:szCs w:val="16"/>
+              </w:rPr>
+            </w:pPr>
+            <w:r>
+              <w:rPr>
+                <w:rFonts w:ascii="Arial" w:hAnsi="Arial" w:cs="Arial"/>
+                <w:color w:val="000000"/>
+                <w:sz w:val="16"/>
+                <w:szCs w:val="16"/>
+              </w:rPr>
+              <w:t>DIRECTION GENERALE DE</w:t>
+            </w:r>
+          </w:p>
+        </w:tc>
+        <w:tc>
+          <w:tcPr>
+            <w:tcW w:w="1779" w:type="dxa"/>
+            <w:vAlign w:val="center"/>
+          </w:tcPr>
+          <w:p>
+            <w:pPr>
+              <w:jc w:val="center"/>
+              <w:rPr>
+                <w:rFonts w:ascii="Arial" w:hAnsi="Arial" w:cs="Arial"/>
+                <w:color w:val="000000"/>
+                <w:sz w:val="16"/>
+                <w:szCs w:val="16"/>
               </w:rPr>
             </w:pPr>
           </w:p>
@@ -6534,16 +6592,16 @@
               <w:rPr>
                 <w:rFonts w:ascii="Arial" w:hAnsi="Arial" w:cs="Arial"/>
                 <w:color w:val="000000"/>
-                <w:sz w:val="18"/>
-                <w:szCs w:val="18"/>
-              </w:rPr>
-            </w:pPr>
-            <w:r>
-              <w:rPr>
-                <w:rFonts w:ascii="Arial" w:hAnsi="Arial" w:cs="Arial"/>
-                <w:b/>
-                <w:sz w:val="18"/>
-                <w:szCs w:val="18"/>
+                <w:sz w:val="16"/>
+                <w:szCs w:val="16"/>
+              </w:rPr>
+            </w:pPr>
+            <w:r>
+              <w:rPr>
+                <w:rFonts w:ascii="Arial" w:hAnsi="Arial" w:cs="Arial"/>
+                <w:b/>
+                <w:sz w:val="16"/>
+                <w:szCs w:val="16"/>
               </w:rPr>
               <w:t>REPOBLIKAN'I MADAGASIKARA</w:t>
             </w:r>
@@ -6553,43 +6611,43 @@
       <w:tr>
         <w:tc>
           <w:tcPr>
-            <w:tcW w:w="3637" w:type="dxa"/>
-            <w:vAlign w:val="center"/>
-          </w:tcPr>
-          <w:p>
-            <w:pPr>
-              <w:jc w:val="center"/>
-              <w:rPr>
-                <w:rFonts w:ascii="Arial" w:hAnsi="Arial" w:cs="Arial"/>
-                <w:color w:val="000000"/>
-                <w:sz w:val="18"/>
-                <w:szCs w:val="18"/>
-              </w:rPr>
-            </w:pPr>
-            <w:r>
-              <w:rPr>
-                <w:rFonts w:ascii="Arial" w:hAnsi="Arial" w:cs="Arial"/>
-                <w:color w:val="000000"/>
-                <w:sz w:val="18"/>
-                <w:szCs w:val="18"/>
-              </w:rPr>
-              <w:t>DE LA</w:t>
-            </w:r>
-          </w:p>
-        </w:tc>
-        <w:tc>
-          <w:tcPr>
-            <w:tcW w:w="3637" w:type="dxa"/>
-            <w:vAlign w:val="center"/>
-          </w:tcPr>
-          <w:p>
-            <w:pPr>
-              <w:jc w:val="center"/>
-              <w:rPr>
-                <w:rFonts w:ascii="Arial" w:hAnsi="Arial" w:cs="Arial"/>
-                <w:color w:val="000000"/>
-                <w:sz w:val="18"/>
-                <w:szCs w:val="18"/>
+            <w:tcW w:w="5495" w:type="dxa"/>
+            <w:vAlign w:val="center"/>
+          </w:tcPr>
+          <w:p>
+            <w:pPr>
+              <w:jc w:val="center"/>
+              <w:rPr>
+                <w:rFonts w:ascii="Arial" w:hAnsi="Arial" w:cs="Arial"/>
+                <w:color w:val="000000"/>
+                <w:sz w:val="16"/>
+                <w:szCs w:val="16"/>
+              </w:rPr>
+            </w:pPr>
+            <w:r>
+              <w:rPr>
+                <w:rFonts w:ascii="Arial" w:hAnsi="Arial" w:cs="Arial"/>
+                <w:color w:val="000000"/>
+                <w:sz w:val="16"/>
+                <w:szCs w:val="16"/>
+              </w:rPr>
+              <w:t>LA SECURITE ROUTIERE</w:t>
+            </w:r>
+          </w:p>
+        </w:tc>
+        <w:tc>
+          <w:tcPr>
+            <w:tcW w:w="1779" w:type="dxa"/>
+            <w:vAlign w:val="center"/>
+          </w:tcPr>
+          <w:p>
+            <w:pPr>
+              <w:jc w:val="center"/>
+              <w:rPr>
+                <w:rFonts w:ascii="Arial" w:hAnsi="Arial" w:cs="Arial"/>
+                <w:color w:val="000000"/>
+                <w:sz w:val="16"/>
+                <w:szCs w:val="16"/>
               </w:rPr>
             </w:pPr>
           </w:p>
@@ -6605,8 +6663,8 @@
               <w:rPr>
                 <w:rFonts w:ascii="Arial" w:hAnsi="Arial" w:cs="Arial"/>
                 <w:color w:val="000000"/>
-                <w:sz w:val="18"/>
-                <w:szCs w:val="18"/>
+                <w:sz w:val="16"/>
+                <w:szCs w:val="16"/>
               </w:rPr>
             </w:pPr>
             <w:r>
@@ -6624,43 +6682,43 @@
       <w:tr>
         <w:tc>
           <w:tcPr>
-            <w:tcW w:w="3637" w:type="dxa"/>
-            <w:vAlign w:val="center"/>
-          </w:tcPr>
-          <w:p>
-            <w:pPr>
-              <w:jc w:val="center"/>
-              <w:rPr>
-                <w:rFonts w:ascii="Arial" w:hAnsi="Arial" w:cs="Arial"/>
-                <w:color w:val="000000"/>
-                <w:sz w:val="18"/>
-                <w:szCs w:val="18"/>
-              </w:rPr>
-            </w:pPr>
-            <w:r>
-              <w:rPr>
-                <w:rFonts w:ascii="Arial" w:hAnsi="Arial" w:cs="Arial"/>
-                <w:color w:val="000000"/>
-                <w:sz w:val="18"/>
-                <w:szCs w:val="18"/>
-              </w:rPr>
-              <w:t>SECURITE ROUTIERE</w:t>
-            </w:r>
-          </w:p>
-        </w:tc>
-        <w:tc>
-          <w:tcPr>
-            <w:tcW w:w="3637" w:type="dxa"/>
-            <w:vAlign w:val="center"/>
-          </w:tcPr>
-          <w:p>
-            <w:pPr>
-              <w:jc w:val="center"/>
-              <w:rPr>
-                <w:rFonts w:ascii="Arial" w:hAnsi="Arial" w:cs="Arial"/>
-                <w:color w:val="000000"/>
-                <w:sz w:val="18"/>
-                <w:szCs w:val="18"/>
+            <w:tcW w:w="5495" w:type="dxa"/>
+            <w:vAlign w:val="center"/>
+          </w:tcPr>
+          <w:p>
+            <w:pPr>
+              <w:jc w:val="center"/>
+              <w:rPr>
+                <w:rFonts w:ascii="Arial" w:hAnsi="Arial" w:cs="Arial"/>
+                <w:color w:val="000000"/>
+                <w:sz w:val="16"/>
+                <w:szCs w:val="16"/>
+              </w:rPr>
+            </w:pPr>
+            <w:r>
+              <w:rPr>
+                <w:rFonts w:ascii="Arial" w:hAnsi="Arial" w:cs="Arial"/>
+                <w:color w:val="000000"/>
+                <w:sz w:val="16"/>
+                <w:szCs w:val="16"/>
+              </w:rPr>
+              <w:t>-------------------------</w:t>
+            </w:r>
+          </w:p>
+        </w:tc>
+        <w:tc>
+          <w:tcPr>
+            <w:tcW w:w="1779" w:type="dxa"/>
+            <w:vAlign w:val="center"/>
+          </w:tcPr>
+          <w:p>
+            <w:pPr>
+              <w:jc w:val="center"/>
+              <w:rPr>
+                <w:rFonts w:ascii="Arial" w:hAnsi="Arial" w:cs="Arial"/>
+                <w:color w:val="000000"/>
+                <w:sz w:val="16"/>
+                <w:szCs w:val="16"/>
               </w:rPr>
             </w:pPr>
           </w:p>
@@ -6676,16 +6734,16 @@
               <w:rPr>
                 <w:rFonts w:ascii="Arial" w:hAnsi="Arial" w:cs="Arial"/>
                 <w:color w:val="000000"/>
-                <w:sz w:val="18"/>
-                <w:szCs w:val="18"/>
-              </w:rPr>
-            </w:pPr>
-            <w:r>
-              <w:rPr>
-                <w:rFonts w:ascii="Arial" w:hAnsi="Arial" w:cs="Arial"/>
-                <w:color w:val="000000"/>
-                <w:sz w:val="18"/>
-                <w:szCs w:val="18"/>
+                <w:sz w:val="16"/>
+                <w:szCs w:val="16"/>
+              </w:rPr>
+            </w:pPr>
+            <w:r>
+              <w:rPr>
+                <w:rFonts w:ascii="Arial" w:hAnsi="Arial" w:cs="Arial"/>
+                <w:color w:val="000000"/>
+                <w:sz w:val="16"/>
+                <w:szCs w:val="16"/>
               </w:rPr>
               <w:t>----------------------</w:t>
             </w:r>
@@ -6695,43 +6753,61 @@
       <w:tr>
         <w:tc>
           <w:tcPr>
-            <w:tcW w:w="3637" w:type="dxa"/>
-            <w:vAlign w:val="center"/>
-          </w:tcPr>
-          <w:p>
-            <w:pPr>
-              <w:jc w:val="center"/>
-              <w:rPr>
-                <w:rFonts w:ascii="Arial" w:hAnsi="Arial" w:cs="Arial"/>
-                <w:color w:val="000000"/>
-                <w:sz w:val="18"/>
-                <w:szCs w:val="18"/>
-              </w:rPr>
-            </w:pPr>
-            <w:r>
-              <w:rPr>
-                <w:rFonts w:ascii="Arial" w:hAnsi="Arial" w:cs="Arial"/>
-                <w:color w:val="000000"/>
-                <w:sz w:val="18"/>
-                <w:szCs w:val="18"/>
-              </w:rPr>
-              <w:t>-------------------------</w:t>
-            </w:r>
-          </w:p>
-        </w:tc>
-        <w:tc>
-          <w:tcPr>
-            <w:tcW w:w="3637" w:type="dxa"/>
-            <w:vAlign w:val="center"/>
-          </w:tcPr>
-          <w:p>
-            <w:pPr>
-              <w:jc w:val="center"/>
-              <w:rPr>
-                <w:rFonts w:ascii="Arial" w:hAnsi="Arial" w:cs="Arial"/>
-                <w:color w:val="000000"/>
-                <w:sz w:val="18"/>
-                <w:szCs w:val="18"/>
+            <w:tcW w:w="5495" w:type="dxa"/>
+            <w:vAlign w:val="center"/>
+          </w:tcPr>
+          <w:p>
+            <w:pPr>
+              <w:jc w:val="center"/>
+              <w:rPr>
+                <w:rFonts w:ascii="Arial" w:hAnsi="Arial" w:cs="Arial"/>
+                <w:sz w:val="16"/>
+                <w:szCs w:val="16"/>
+              </w:rPr>
+            </w:pPr>
+            <w:r>
+              <w:rPr>
+                <w:rFonts w:ascii="Arial" w:hAnsi="Arial" w:cs="Arial"/>
+                <w:sz w:val="16"/>
+                <w:szCs w:val="16"/>
+              </w:rPr>
+              <w:t>CENTRE DE RECEPTION TEHNIQUE</w:t>
+            </w:r>
+          </w:p>
+          <w:p>
+            <w:pPr>
+              <w:jc w:val="center"/>
+              <w:rPr>
+                <w:rFonts w:ascii="Arial" w:hAnsi="Arial" w:cs="Arial"/>
+                <w:color w:val="000000"/>
+                <w:sz w:val="16"/>
+                <w:szCs w:val="16"/>
+              </w:rPr>
+            </w:pPr>
+            <w:r>
+              <w:rPr>
+                <w:rFonts w:ascii="Arial" w:hAnsi="Arial" w:cs="Arial"/>
+                <w:color w:val="000000"/>
+                <w:sz w:val="16"/>
+                <w:szCs w:val="16"/>
+              </w:rPr>
+              <w:t>DES VEHICULES</w:t>
+            </w:r>
+          </w:p>
+        </w:tc>
+        <w:tc>
+          <w:tcPr>
+            <w:tcW w:w="1779" w:type="dxa"/>
+            <w:vAlign w:val="center"/>
+          </w:tcPr>
+          <w:p>
+            <w:pPr>
+              <w:jc w:val="center"/>
+              <w:rPr>
+                <w:rFonts w:ascii="Arial" w:hAnsi="Arial" w:cs="Arial"/>
+                <w:color w:val="000000"/>
+                <w:sz w:val="16"/>
+                <w:szCs w:val="16"/>
               </w:rPr>
             </w:pPr>
           </w:p>
@@ -6747,8 +6823,8 @@
               <w:rPr>
                 <w:rFonts w:ascii="Arial" w:hAnsi="Arial" w:cs="Arial"/>
                 <w:color w:val="000000"/>
-                <w:sz w:val="18"/>
-                <w:szCs w:val="18"/>
+                <w:sz w:val="16"/>
+                <w:szCs w:val="16"/>
               </w:rPr>
             </w:pPr>
           </w:p>
@@ -6757,61 +6833,43 @@
       <w:tr>
         <w:tc>
           <w:tcPr>
-            <w:tcW w:w="3637" w:type="dxa"/>
-            <w:vAlign w:val="center"/>
-          </w:tcPr>
-          <w:p>
-            <w:pPr>
-              <w:jc w:val="center"/>
-              <w:rPr>
-                <w:rFonts w:ascii="Arial" w:hAnsi="Arial" w:cs="Arial"/>
-                <w:sz w:val="18"/>
-                <w:szCs w:val="18"/>
-              </w:rPr>
-            </w:pPr>
-            <w:r>
-              <w:rPr>
-                <w:rFonts w:ascii="Arial" w:hAnsi="Arial" w:cs="Arial"/>
-                <w:sz w:val="18"/>
-                <w:szCs w:val="18"/>
-              </w:rPr>
-              <w:t>CENTRE DE RECEPTION TEHNIQUE</w:t>
-            </w:r>
-          </w:p>
-          <w:p>
-            <w:pPr>
-              <w:jc w:val="center"/>
-              <w:rPr>
-                <w:rFonts w:ascii="Arial" w:hAnsi="Arial" w:cs="Arial"/>
-                <w:color w:val="000000"/>
-                <w:sz w:val="18"/>
-                <w:szCs w:val="18"/>
-              </w:rPr>
-            </w:pPr>
-            <w:r>
-              <w:rPr>
-                <w:rFonts w:ascii="Arial" w:hAnsi="Arial" w:cs="Arial"/>
-                <w:color w:val="000000"/>
-                <w:sz w:val="18"/>
-                <w:szCs w:val="18"/>
-              </w:rPr>
-              <w:t>DES VEHICULES</w:t>
-            </w:r>
-          </w:p>
-        </w:tc>
-        <w:tc>
-          <w:tcPr>
-            <w:tcW w:w="3637" w:type="dxa"/>
-            <w:vAlign w:val="center"/>
-          </w:tcPr>
-          <w:p>
-            <w:pPr>
-              <w:jc w:val="center"/>
-              <w:rPr>
-                <w:rFonts w:ascii="Arial" w:hAnsi="Arial" w:cs="Arial"/>
-                <w:color w:val="000000"/>
-                <w:sz w:val="18"/>
-                <w:szCs w:val="18"/>
+            <w:tcW w:w="5495" w:type="dxa"/>
+            <w:vAlign w:val="center"/>
+          </w:tcPr>
+          <w:p>
+            <w:pPr>
+              <w:jc w:val="center"/>
+              <w:rPr>
+                <w:rFonts w:ascii="Arial" w:hAnsi="Arial" w:cs="Arial"/>
+                <w:color w:val="000000"/>
+                <w:sz w:val="16"/>
+                <w:szCs w:val="16"/>
+              </w:rPr>
+            </w:pPr>
+            <w:r>
+              <w:rPr>
+                <w:rFonts w:ascii="Arial" w:hAnsi="Arial" w:cs="Arial"/>
+                <w:color w:val="000000"/>
+                <w:sz w:val="16"/>
+                <w:szCs w:val="16"/>
+              </w:rPr>
+              <w:t>------------------------</w:t>
+            </w:r>
+          </w:p>
+        </w:tc>
+        <w:tc>
+          <w:tcPr>
+            <w:tcW w:w="1779" w:type="dxa"/>
+            <w:vAlign w:val="center"/>
+          </w:tcPr>
+          <w:p>
+            <w:pPr>
+              <w:jc w:val="center"/>
+              <w:rPr>
+                <w:rFonts w:ascii="Arial" w:hAnsi="Arial" w:cs="Arial"/>
+                <w:color w:val="000000"/>
+                <w:sz w:val="16"/>
+                <w:szCs w:val="16"/>
               </w:rPr>
             </w:pPr>
           </w:p>
@@ -6827,8 +6885,8 @@
               <w:rPr>
                 <w:rFonts w:ascii="Arial" w:hAnsi="Arial" w:cs="Arial"/>
                 <w:color w:val="000000"/>
-                <w:sz w:val="18"/>
-                <w:szCs w:val="18"/>
+                <w:sz w:val="16"/>
+                <w:szCs w:val="16"/>
               </w:rPr>
             </w:pPr>
           </w:p>
@@ -6837,86 +6895,24 @@
       <w:tr>
         <w:tc>
           <w:tcPr>
-            <w:tcW w:w="3637" w:type="dxa"/>
-            <w:vAlign w:val="center"/>
-          </w:tcPr>
-          <w:p>
-            <w:pPr>
-              <w:jc w:val="center"/>
-              <w:rPr>
-                <w:rFonts w:ascii="Arial" w:hAnsi="Arial" w:cs="Arial"/>
-                <w:color w:val="000000"/>
-                <w:sz w:val="18"/>
-                <w:szCs w:val="18"/>
-              </w:rPr>
-            </w:pPr>
-            <w:r>
-              <w:rPr>
-                <w:rFonts w:ascii="Arial" w:hAnsi="Arial" w:cs="Arial"/>
-                <w:color w:val="000000"/>
-                <w:sz w:val="18"/>
-                <w:szCs w:val="18"/>
-              </w:rPr>
-              <w:t>------------------------</w:t>
-            </w:r>
-          </w:p>
-        </w:tc>
-        <w:tc>
-          <w:tcPr>
-            <w:tcW w:w="3637" w:type="dxa"/>
-            <w:vAlign w:val="center"/>
-          </w:tcPr>
-          <w:p>
-            <w:pPr>
-              <w:jc w:val="center"/>
-              <w:rPr>
-                <w:rFonts w:ascii="Arial" w:hAnsi="Arial" w:cs="Arial"/>
-                <w:color w:val="000000"/>
-                <w:sz w:val="18"/>
-                <w:szCs w:val="18"/>
-              </w:rPr>
-            </w:pPr>
-          </w:p>
-        </w:tc>
-        <w:tc>
-          <w:tcPr>
-            <w:tcW w:w="3638" w:type="dxa"/>
-            <w:vAlign w:val="center"/>
-          </w:tcPr>
-          <w:p>
-            <w:pPr>
-              <w:jc w:val="center"/>
-              <w:rPr>
-                <w:rFonts w:ascii="Arial" w:hAnsi="Arial" w:cs="Arial"/>
-                <w:color w:val="000000"/>
-                <w:sz w:val="18"/>
-                <w:szCs w:val="18"/>
-              </w:rPr>
-            </w:pPr>
-          </w:p>
-        </w:tc>
-      </w:tr>
-      <w:tr>
-        <w:tc>
-          <w:tcPr>
-            <w:tcW w:w="3637" w:type="dxa"/>
-            <w:vAlign w:val="center"/>
-          </w:tcPr>
-          <w:p>
-            <w:pPr>
-              <w:jc w:val="center"/>
-              <w:rPr>
-                <w:rFonts w:ascii="Arial" w:hAnsi="Arial" w:cs="Arial"/>
-                <w:b/>
-                <w:sz w:val="18"/>
-                <w:szCs w:val="18"/>
-              </w:rPr>
-            </w:pPr>
-            <w:r>
-              <w:rPr>
-                <w:rFonts w:ascii="Arial" w:hAnsi="Arial" w:cs="Arial"/>
-                <w:sz w:val="18"/>
-                <w:szCs w:val="18"/>
+            <w:tcW w:w="5495" w:type="dxa"/>
+            <w:vAlign w:val="center"/>
+          </w:tcPr>
+          <w:p>
+            <w:pPr>
+              <w:jc w:val="center"/>
+              <w:rPr>
+                <w:rFonts w:ascii="Arial" w:hAnsi="Arial" w:cs="Arial"/>
+                <w:b/>
+                <w:sz w:val="16"/>
+                <w:szCs w:val="16"/>
+              </w:rPr>
+            </w:pPr>
+            <w:r>
+              <w:rPr>
+                <w:rFonts w:ascii="Arial" w:hAnsi="Arial" w:cs="Arial"/>
+                <w:sz w:val="16"/>
+                <w:szCs w:val="16"/>
               </w:rPr>
               <w:t xml:space="preserve">CENTRE </w:t>
             </w:r>
@@ -6924,8 +6920,8 @@
               <w:rPr>
                 <w:rFonts w:ascii="Arial" w:hAnsi="Arial" w:cs="Arial"/>
                 <w:b/>
-                <w:sz w:val="18"/>
-                <w:szCs w:val="18"/>
+                <w:sz w:val="16"/>
+                <w:szCs w:val="16"/>
               </w:rPr>
               <w:t>${centre}</w:t>
             </w:r>
@@ -6936,8 +6932,8 @@
               <w:rPr>
                 <w:rFonts w:ascii="Arial" w:hAnsi="Arial" w:cs="Arial"/>
                 <w:color w:val="000000"/>
-                <w:sz w:val="18"/>
-                <w:szCs w:val="18"/>
+                <w:sz w:val="16"/>
+                <w:szCs w:val="16"/>
               </w:rPr>
             </w:pPr>
             <w:r>
@@ -6948,10 +6944,10 @@
                 <w:szCs w:val="16"/>
               </w:rPr>
               <w:drawing>
-                <wp:inline distT="0" distB="0" distL="0" distR="0" wp14:anchorId="730CC4CA" wp14:editId="4BE675EA">
+                <wp:inline distT="0" distB="0" distL="0" distR="0" wp14:anchorId="1B3C870A" wp14:editId="7C153B55">
                   <wp:extent cx="201168" cy="210312"/>
                   <wp:effectExtent l="0" t="0" r="8890" b="0"/>
-                  <wp:docPr id="5" name="Image 5"/>
+                  <wp:docPr id="2" name="Image 2"/>
                   <wp:cNvGraphicFramePr>
                     <a:graphicFrameLocks xmlns:a="http://schemas.openxmlformats.org/drawingml/2006/main" noChangeAspect="1"/>
                   </wp:cNvGraphicFramePr>
@@ -6989,21 +6985,71 @@
                 </wp:inline>
               </w:drawing>
             </w:r>
-            <w:bookmarkStart w:id="1" w:name="_GoBack"/>
-            <w:bookmarkEnd w:id="1"/>
-          </w:p>
-        </w:tc>
-        <w:tc>
-          <w:tcPr>
-            <w:tcW w:w="3637" w:type="dxa"/>
-            <w:vAlign w:val="center"/>
-          </w:tcPr>
-          <w:p>
-            <w:pPr>
-              <w:jc w:val="center"/>
-              <w:rPr>
-                <w:rFonts w:ascii="Arial" w:hAnsi="Arial" w:cs="Arial"/>
-                <w:color w:val="000000"/>
+          </w:p>
+        </w:tc>
+        <w:tc>
+          <w:tcPr>
+            <w:tcW w:w="1779" w:type="dxa"/>
+            <w:vAlign w:val="center"/>
+          </w:tcPr>
+          <w:p>
+            <w:pPr>
+              <w:jc w:val="center"/>
+              <w:rPr>
+                <w:rFonts w:ascii="Arial" w:hAnsi="Arial" w:cs="Arial"/>
+                <w:color w:val="000000"/>
+                <w:sz w:val="16"/>
+                <w:szCs w:val="16"/>
+              </w:rPr>
+            </w:pPr>
+          </w:p>
+        </w:tc>
+        <w:tc>
+          <w:tcPr>
+            <w:tcW w:w="3638" w:type="dxa"/>
+            <w:vAlign w:val="center"/>
+          </w:tcPr>
+          <w:p>
+            <w:pPr>
+              <w:jc w:val="center"/>
+              <w:rPr>
+                <w:rFonts w:ascii="Arial" w:hAnsi="Arial" w:cs="Arial"/>
+                <w:color w:val="000000"/>
+                <w:sz w:val="16"/>
+                <w:szCs w:val="16"/>
+              </w:rPr>
+            </w:pPr>
+          </w:p>
+        </w:tc>
+      </w:tr>
+      <w:tr>
+        <w:tc>
+          <w:tcPr>
+            <w:tcW w:w="5495" w:type="dxa"/>
+            <w:vAlign w:val="center"/>
+          </w:tcPr>
+          <w:p>
+            <w:pPr>
+              <w:pStyle w:val="Pieddepage"/>
+              <w:jc w:val="center"/>
+              <w:rPr>
+                <w:sz w:val="16"/>
+                <w:szCs w:val="16"/>
+              </w:rPr>
+            </w:pPr>
+            <w:r>
+              <w:rPr>
+                <w:sz w:val="16"/>
+                <w:szCs w:val="16"/>
+              </w:rPr>
+              <w:t>NIF : 4001 089525 STAT : 71102 11 2006 0 043 19</w:t>
+            </w:r>
+          </w:p>
+          <w:p>
+            <w:pPr>
+              <w:jc w:val="center"/>
+              <w:rPr>
+                <w:rFonts w:ascii="Arial" w:hAnsi="Arial" w:cs="Arial"/>
                 <w:sz w:val="18"/>
                 <w:szCs w:val="18"/>
               </w:rPr>
@@ -7012,7 +7058,7 @@
         </w:tc>
         <w:tc>
           <w:tcPr>
-            <w:tcW w:w="3638" w:type="dxa"/>
+            <w:tcW w:w="1779" w:type="dxa"/>
             <w:vAlign w:val="center"/>
           </w:tcPr>
           <w:p>
@@ -7027,31 +7073,25 @@
             </w:pPr>
           </w:p>
         </w:tc>
+        <w:tc>
+          <w:tcPr>
+            <w:tcW w:w="3638" w:type="dxa"/>
+            <w:vAlign w:val="center"/>
+          </w:tcPr>
+          <w:p>
+            <w:pPr>
+              <w:jc w:val="center"/>
+              <w:rPr>
+                <w:rFonts w:ascii="Arial" w:hAnsi="Arial" w:cs="Arial"/>
+                <w:color w:val="000000"/>
+                <w:sz w:val="18"/>
+                <w:szCs w:val="18"/>
+              </w:rPr>
+            </w:pPr>
+          </w:p>
+        </w:tc>
       </w:tr>
     </w:tbl>
-    <w:p>
-      <w:pPr>
-        <w:pStyle w:val="Pieddepage"/>
-        <w:rPr>
-          <w:sz w:val="16"/>
-          <w:szCs w:val="16"/>
-        </w:rPr>
-      </w:pPr>
-      <w:r>
-        <w:rPr>
-          <w:sz w:val="16"/>
-          <w:szCs w:val="16"/>
-        </w:rPr>
-        <w:t>NIF : 4001 089525 STAT : 71102 11 2006 0 043 19</w:t>
-      </w:r>
-    </w:p>
-    <w:p>
-      <w:pPr>
-        <w:rPr>
-          <w:color w:val="000000"/>
-        </w:rPr>
-      </w:pPr>
-    </w:p>
     <w:p>
       <w:pPr>
         <w:jc w:val="center"/>

</xml_diff>